<commit_message>
add task3 and optimization ui
</commit_message>
<xml_diff>
--- a/Task3_system doc.docx
+++ b/Task3_system doc.docx
@@ -3,8 +3,1942 @@
 <w:document xmlns:wpc="http://schemas.microsoft.com/office/word/2010/wordprocessingCanvas" xmlns:mc="http://schemas.openxmlformats.org/markup-compatibility/2006" xmlns:o="urn:schemas-microsoft-com:office:office" xmlns:r="http://schemas.openxmlformats.org/officeDocument/2006/relationships" xmlns:m="http://schemas.openxmlformats.org/officeDocument/2006/math" xmlns:v="urn:schemas-microsoft-com:vml" xmlns:wp14="http://schemas.microsoft.com/office/word/2010/wordprocessingDrawing" xmlns:wp="http://schemas.openxmlformats.org/drawingml/2006/wordprocessingDrawing" xmlns:w10="urn:schemas-microsoft-com:office:word" xmlns:w="http://schemas.openxmlformats.org/wordprocessingml/2006/main" xmlns:w14="http://schemas.microsoft.com/office/word/2010/wordml" xmlns:wpg="http://schemas.microsoft.com/office/word/2010/wordprocessingGroup" xmlns:wpi="http://schemas.microsoft.com/office/word/2010/wordprocessingInk" xmlns:wne="http://schemas.microsoft.com/office/word/2006/wordml" xmlns:wps="http://schemas.microsoft.com/office/word/2010/wordprocessingShape" mc:Ignorable="w14 wp14">
   <w:body>
     <w:p>
+      <w:pPr>
+        <w:rPr>
+          <w:rFonts w:hint="eastAsia"/>
+        </w:rPr>
+      </w:pPr>
       <w:bookmarkStart w:id="0" w:name="_GoBack"/>
       <w:bookmarkEnd w:id="0"/>
+    </w:p>
+    <w:p>
+      <w:pPr>
+        <w:pStyle w:val="3"/>
+        <w:tabs>
+          <w:tab w:val="left" w:pos="5775"/>
+        </w:tabs>
+      </w:pPr>
+      <w:proofErr w:type="spellStart"/>
+      <w:r>
+        <w:t>T</w:t>
+      </w:r>
+      <w:r>
+        <w:rPr>
+          <w:rFonts w:hint="eastAsia"/>
+        </w:rPr>
+        <w:t>abke</w:t>
+      </w:r>
+      <w:proofErr w:type="spellEnd"/>
+      <w:r>
+        <w:rPr>
+          <w:rFonts w:hint="eastAsia"/>
+        </w:rPr>
+        <w:t xml:space="preserve"> Schema</w:t>
+      </w:r>
+    </w:p>
+    <w:tbl>
+      <w:tblPr>
+        <w:tblStyle w:val="a9"/>
+        <w:tblW w:w="0" w:type="auto"/>
+        <w:tblLook w:val="04A0" w:firstRow="1" w:lastRow="0" w:firstColumn="1" w:lastColumn="0" w:noHBand="0" w:noVBand="1"/>
+      </w:tblPr>
+      <w:tblGrid>
+        <w:gridCol w:w="2090"/>
+        <w:gridCol w:w="2181"/>
+        <w:gridCol w:w="2091"/>
+        <w:gridCol w:w="2091"/>
+      </w:tblGrid>
+      <w:tr>
+        <w:tc>
+          <w:tcPr>
+            <w:tcW w:w="8453" w:type="dxa"/>
+            <w:gridSpan w:val="4"/>
+            <w:shd w:val="clear" w:color="auto" w:fill="C6D9F1" w:themeFill="text2" w:themeFillTint="33"/>
+          </w:tcPr>
+          <w:p>
+            <w:r>
+              <w:rPr>
+                <w:rFonts w:hint="eastAsia"/>
+              </w:rPr>
+              <w:t xml:space="preserve">Account </w:t>
+            </w:r>
+            <w:r>
+              <w:rPr>
+                <w:rFonts w:hint="eastAsia"/>
+              </w:rPr>
+              <w:t>使用者表</w:t>
+            </w:r>
+          </w:p>
+        </w:tc>
+      </w:tr>
+      <w:tr>
+        <w:tc>
+          <w:tcPr>
+            <w:tcW w:w="2090" w:type="dxa"/>
+            <w:shd w:val="clear" w:color="auto" w:fill="C6D9F1" w:themeFill="text2" w:themeFillTint="33"/>
+          </w:tcPr>
+          <w:p>
+            <w:r>
+              <w:rPr>
+                <w:rFonts w:hint="eastAsia"/>
+              </w:rPr>
+              <w:t>欄位</w:t>
+            </w:r>
+          </w:p>
+        </w:tc>
+        <w:tc>
+          <w:tcPr>
+            <w:tcW w:w="2181" w:type="dxa"/>
+            <w:shd w:val="clear" w:color="auto" w:fill="C6D9F1" w:themeFill="text2" w:themeFillTint="33"/>
+          </w:tcPr>
+          <w:p>
+            <w:r>
+              <w:rPr>
+                <w:rFonts w:hint="eastAsia"/>
+              </w:rPr>
+              <w:t>型態</w:t>
+            </w:r>
+          </w:p>
+        </w:tc>
+        <w:tc>
+          <w:tcPr>
+            <w:tcW w:w="2091" w:type="dxa"/>
+            <w:shd w:val="clear" w:color="auto" w:fill="C6D9F1" w:themeFill="text2" w:themeFillTint="33"/>
+          </w:tcPr>
+          <w:p>
+            <w:r>
+              <w:rPr>
+                <w:rFonts w:hint="eastAsia"/>
+              </w:rPr>
+              <w:t>可</w:t>
+            </w:r>
+            <w:r>
+              <w:rPr>
+                <w:rFonts w:hint="eastAsia"/>
+              </w:rPr>
+              <w:t>null</w:t>
+            </w:r>
+          </w:p>
+        </w:tc>
+        <w:tc>
+          <w:tcPr>
+            <w:tcW w:w="2091" w:type="dxa"/>
+            <w:shd w:val="clear" w:color="auto" w:fill="C6D9F1" w:themeFill="text2" w:themeFillTint="33"/>
+          </w:tcPr>
+          <w:p>
+            <w:r>
+              <w:rPr>
+                <w:rFonts w:hint="eastAsia"/>
+              </w:rPr>
+              <w:t>說明</w:t>
+            </w:r>
+          </w:p>
+        </w:tc>
+      </w:tr>
+      <w:tr>
+        <w:tc>
+          <w:tcPr>
+            <w:tcW w:w="2090" w:type="dxa"/>
+          </w:tcPr>
+          <w:p>
+            <w:r>
+              <w:rPr>
+                <w:rFonts w:hint="eastAsia"/>
+              </w:rPr>
+              <w:t>Id</w:t>
+            </w:r>
+          </w:p>
+        </w:tc>
+        <w:tc>
+          <w:tcPr>
+            <w:tcW w:w="2181" w:type="dxa"/>
+          </w:tcPr>
+          <w:p>
+            <w:r>
+              <w:rPr>
+                <w:rFonts w:hint="eastAsia"/>
+              </w:rPr>
+              <w:t>(PK)</w:t>
+            </w:r>
+            <w:proofErr w:type="spellStart"/>
+            <w:r>
+              <w:t>uniqueidentifier</w:t>
+            </w:r>
+            <w:proofErr w:type="spellEnd"/>
+          </w:p>
+        </w:tc>
+        <w:tc>
+          <w:tcPr>
+            <w:tcW w:w="2091" w:type="dxa"/>
+          </w:tcPr>
+          <w:p>
+            <w:r>
+              <w:rPr>
+                <w:rFonts w:hint="eastAsia"/>
+              </w:rPr>
+              <w:t>x</w:t>
+            </w:r>
+          </w:p>
+        </w:tc>
+        <w:tc>
+          <w:tcPr>
+            <w:tcW w:w="2091" w:type="dxa"/>
+          </w:tcPr>
+          <w:p>
+            <w:r>
+              <w:rPr>
+                <w:rFonts w:hint="eastAsia"/>
+              </w:rPr>
+              <w:t>識別碼</w:t>
+            </w:r>
+          </w:p>
+        </w:tc>
+      </w:tr>
+      <w:tr>
+        <w:tc>
+          <w:tcPr>
+            <w:tcW w:w="2090" w:type="dxa"/>
+          </w:tcPr>
+          <w:p>
+            <w:r>
+              <w:rPr>
+                <w:rFonts w:hint="eastAsia"/>
+              </w:rPr>
+              <w:t>Name</w:t>
+            </w:r>
+          </w:p>
+        </w:tc>
+        <w:tc>
+          <w:tcPr>
+            <w:tcW w:w="2181" w:type="dxa"/>
+          </w:tcPr>
+          <w:p>
+            <w:proofErr w:type="spellStart"/>
+            <w:r>
+              <w:t>nvarchar</w:t>
+            </w:r>
+            <w:proofErr w:type="spellEnd"/>
+            <w:r>
+              <w:t>(50)</w:t>
+            </w:r>
+          </w:p>
+        </w:tc>
+        <w:tc>
+          <w:tcPr>
+            <w:tcW w:w="2091" w:type="dxa"/>
+          </w:tcPr>
+          <w:p>
+            <w:r>
+              <w:rPr>
+                <w:rFonts w:hint="eastAsia"/>
+              </w:rPr>
+              <w:t>x</w:t>
+            </w:r>
+          </w:p>
+        </w:tc>
+        <w:tc>
+          <w:tcPr>
+            <w:tcW w:w="2091" w:type="dxa"/>
+          </w:tcPr>
+          <w:p>
+            <w:r>
+              <w:rPr>
+                <w:rFonts w:hint="eastAsia"/>
+              </w:rPr>
+              <w:t>姓名</w:t>
+            </w:r>
+          </w:p>
+        </w:tc>
+      </w:tr>
+      <w:tr>
+        <w:tc>
+          <w:tcPr>
+            <w:tcW w:w="2090" w:type="dxa"/>
+          </w:tcPr>
+          <w:p>
+            <w:r>
+              <w:rPr>
+                <w:rFonts w:hint="eastAsia"/>
+              </w:rPr>
+              <w:t>Role</w:t>
+            </w:r>
+          </w:p>
+        </w:tc>
+        <w:tc>
+          <w:tcPr>
+            <w:tcW w:w="2181" w:type="dxa"/>
+          </w:tcPr>
+          <w:p>
+            <w:proofErr w:type="spellStart"/>
+            <w:r>
+              <w:t>int</w:t>
+            </w:r>
+            <w:proofErr w:type="spellEnd"/>
+          </w:p>
+        </w:tc>
+        <w:tc>
+          <w:tcPr>
+            <w:tcW w:w="2091" w:type="dxa"/>
+          </w:tcPr>
+          <w:p>
+            <w:r>
+              <w:rPr>
+                <w:rFonts w:hint="eastAsia"/>
+              </w:rPr>
+              <w:t>x</w:t>
+            </w:r>
+          </w:p>
+        </w:tc>
+        <w:tc>
+          <w:tcPr>
+            <w:tcW w:w="2091" w:type="dxa"/>
+          </w:tcPr>
+          <w:p>
+            <w:r>
+              <w:rPr>
+                <w:rFonts w:hint="eastAsia"/>
+              </w:rPr>
+              <w:t>角色</w:t>
+            </w:r>
+          </w:p>
+        </w:tc>
+      </w:tr>
+      <w:tr>
+        <w:tc>
+          <w:tcPr>
+            <w:tcW w:w="2090" w:type="dxa"/>
+          </w:tcPr>
+          <w:p>
+            <w:proofErr w:type="spellStart"/>
+            <w:r>
+              <w:rPr>
+                <w:rFonts w:hint="eastAsia"/>
+              </w:rPr>
+              <w:t>LoginAccount</w:t>
+            </w:r>
+            <w:proofErr w:type="spellEnd"/>
+          </w:p>
+        </w:tc>
+        <w:tc>
+          <w:tcPr>
+            <w:tcW w:w="2181" w:type="dxa"/>
+          </w:tcPr>
+          <w:p>
+            <w:proofErr w:type="spellStart"/>
+            <w:r>
+              <w:t>nvarchar</w:t>
+            </w:r>
+            <w:proofErr w:type="spellEnd"/>
+            <w:r>
+              <w:t>(50)</w:t>
+            </w:r>
+          </w:p>
+        </w:tc>
+        <w:tc>
+          <w:tcPr>
+            <w:tcW w:w="2091" w:type="dxa"/>
+          </w:tcPr>
+          <w:p>
+            <w:r>
+              <w:rPr>
+                <w:rFonts w:hint="eastAsia"/>
+              </w:rPr>
+              <w:t>x</w:t>
+            </w:r>
+          </w:p>
+        </w:tc>
+        <w:tc>
+          <w:tcPr>
+            <w:tcW w:w="2091" w:type="dxa"/>
+          </w:tcPr>
+          <w:p>
+            <w:r>
+              <w:rPr>
+                <w:rFonts w:hint="eastAsia"/>
+              </w:rPr>
+              <w:t>帳號</w:t>
+            </w:r>
+          </w:p>
+        </w:tc>
+      </w:tr>
+      <w:tr>
+        <w:tc>
+          <w:tcPr>
+            <w:tcW w:w="2090" w:type="dxa"/>
+          </w:tcPr>
+          <w:p>
+            <w:r>
+              <w:rPr>
+                <w:rFonts w:hint="eastAsia"/>
+              </w:rPr>
+              <w:t>Password</w:t>
+            </w:r>
+          </w:p>
+        </w:tc>
+        <w:tc>
+          <w:tcPr>
+            <w:tcW w:w="2181" w:type="dxa"/>
+          </w:tcPr>
+          <w:p>
+            <w:proofErr w:type="spellStart"/>
+            <w:r>
+              <w:t>nvarchar</w:t>
+            </w:r>
+            <w:proofErr w:type="spellEnd"/>
+            <w:r>
+              <w:t>(100)</w:t>
+            </w:r>
+          </w:p>
+        </w:tc>
+        <w:tc>
+          <w:tcPr>
+            <w:tcW w:w="2091" w:type="dxa"/>
+          </w:tcPr>
+          <w:p>
+            <w:r>
+              <w:rPr>
+                <w:rFonts w:hint="eastAsia"/>
+              </w:rPr>
+              <w:t>x</w:t>
+            </w:r>
+          </w:p>
+        </w:tc>
+        <w:tc>
+          <w:tcPr>
+            <w:tcW w:w="2091" w:type="dxa"/>
+          </w:tcPr>
+          <w:p>
+            <w:r>
+              <w:rPr>
+                <w:rFonts w:hint="eastAsia"/>
+              </w:rPr>
+              <w:t>密碼</w:t>
+            </w:r>
+          </w:p>
+        </w:tc>
+      </w:tr>
+    </w:tbl>
+    <w:p/>
+    <w:tbl>
+      <w:tblPr>
+        <w:tblStyle w:val="a9"/>
+        <w:tblW w:w="0" w:type="auto"/>
+        <w:tblLook w:val="04A0" w:firstRow="1" w:lastRow="0" w:firstColumn="1" w:lastColumn="0" w:noHBand="0" w:noVBand="1"/>
+      </w:tblPr>
+      <w:tblGrid>
+        <w:gridCol w:w="2090"/>
+        <w:gridCol w:w="2091"/>
+        <w:gridCol w:w="2091"/>
+        <w:gridCol w:w="2091"/>
+      </w:tblGrid>
+      <w:tr>
+        <w:tc>
+          <w:tcPr>
+            <w:tcW w:w="8363" w:type="dxa"/>
+            <w:gridSpan w:val="4"/>
+            <w:shd w:val="clear" w:color="auto" w:fill="C6D9F1" w:themeFill="text2" w:themeFillTint="33"/>
+          </w:tcPr>
+          <w:p>
+            <w:r>
+              <w:rPr>
+                <w:rFonts w:hint="eastAsia"/>
+              </w:rPr>
+              <w:t xml:space="preserve">Role </w:t>
+            </w:r>
+            <w:r>
+              <w:rPr>
+                <w:rFonts w:hint="eastAsia"/>
+              </w:rPr>
+              <w:t>角色表</w:t>
+            </w:r>
+          </w:p>
+        </w:tc>
+      </w:tr>
+      <w:tr>
+        <w:tc>
+          <w:tcPr>
+            <w:tcW w:w="2090" w:type="dxa"/>
+            <w:shd w:val="clear" w:color="auto" w:fill="C6D9F1" w:themeFill="text2" w:themeFillTint="33"/>
+          </w:tcPr>
+          <w:p>
+            <w:r>
+              <w:rPr>
+                <w:rFonts w:hint="eastAsia"/>
+              </w:rPr>
+              <w:t>欄位</w:t>
+            </w:r>
+          </w:p>
+        </w:tc>
+        <w:tc>
+          <w:tcPr>
+            <w:tcW w:w="2091" w:type="dxa"/>
+            <w:shd w:val="clear" w:color="auto" w:fill="C6D9F1" w:themeFill="text2" w:themeFillTint="33"/>
+          </w:tcPr>
+          <w:p>
+            <w:r>
+              <w:rPr>
+                <w:rFonts w:hint="eastAsia"/>
+              </w:rPr>
+              <w:t>型態</w:t>
+            </w:r>
+          </w:p>
+        </w:tc>
+        <w:tc>
+          <w:tcPr>
+            <w:tcW w:w="2091" w:type="dxa"/>
+            <w:shd w:val="clear" w:color="auto" w:fill="C6D9F1" w:themeFill="text2" w:themeFillTint="33"/>
+          </w:tcPr>
+          <w:p>
+            <w:r>
+              <w:rPr>
+                <w:rFonts w:hint="eastAsia"/>
+              </w:rPr>
+              <w:t>可</w:t>
+            </w:r>
+            <w:r>
+              <w:rPr>
+                <w:rFonts w:hint="eastAsia"/>
+              </w:rPr>
+              <w:t>null</w:t>
+            </w:r>
+          </w:p>
+        </w:tc>
+        <w:tc>
+          <w:tcPr>
+            <w:tcW w:w="2091" w:type="dxa"/>
+            <w:shd w:val="clear" w:color="auto" w:fill="C6D9F1" w:themeFill="text2" w:themeFillTint="33"/>
+          </w:tcPr>
+          <w:p>
+            <w:r>
+              <w:rPr>
+                <w:rFonts w:hint="eastAsia"/>
+              </w:rPr>
+              <w:t>說明</w:t>
+            </w:r>
+          </w:p>
+        </w:tc>
+      </w:tr>
+      <w:tr>
+        <w:tc>
+          <w:tcPr>
+            <w:tcW w:w="2090" w:type="dxa"/>
+          </w:tcPr>
+          <w:p>
+            <w:r>
+              <w:rPr>
+                <w:rFonts w:hint="eastAsia"/>
+              </w:rPr>
+              <w:t>Id</w:t>
+            </w:r>
+          </w:p>
+        </w:tc>
+        <w:tc>
+          <w:tcPr>
+            <w:tcW w:w="2091" w:type="dxa"/>
+          </w:tcPr>
+          <w:p>
+            <w:r>
+              <w:rPr>
+                <w:rFonts w:hint="eastAsia"/>
+              </w:rPr>
+              <w:t>(PK)</w:t>
+            </w:r>
+            <w:proofErr w:type="spellStart"/>
+            <w:r>
+              <w:rPr>
+                <w:rFonts w:hint="eastAsia"/>
+              </w:rPr>
+              <w:t>int</w:t>
+            </w:r>
+            <w:proofErr w:type="spellEnd"/>
+          </w:p>
+        </w:tc>
+        <w:tc>
+          <w:tcPr>
+            <w:tcW w:w="2091" w:type="dxa"/>
+          </w:tcPr>
+          <w:p>
+            <w:r>
+              <w:rPr>
+                <w:rFonts w:hint="eastAsia"/>
+              </w:rPr>
+              <w:t>x</w:t>
+            </w:r>
+          </w:p>
+        </w:tc>
+        <w:tc>
+          <w:tcPr>
+            <w:tcW w:w="2091" w:type="dxa"/>
+          </w:tcPr>
+          <w:p>
+            <w:r>
+              <w:rPr>
+                <w:rFonts w:hint="eastAsia"/>
+              </w:rPr>
+              <w:t>代號</w:t>
+            </w:r>
+          </w:p>
+        </w:tc>
+      </w:tr>
+      <w:tr>
+        <w:tc>
+          <w:tcPr>
+            <w:tcW w:w="2090" w:type="dxa"/>
+          </w:tcPr>
+          <w:p>
+            <w:r>
+              <w:rPr>
+                <w:rFonts w:hint="eastAsia"/>
+              </w:rPr>
+              <w:t>Name</w:t>
+            </w:r>
+          </w:p>
+        </w:tc>
+        <w:tc>
+          <w:tcPr>
+            <w:tcW w:w="2091" w:type="dxa"/>
+          </w:tcPr>
+          <w:p>
+            <w:proofErr w:type="spellStart"/>
+            <w:r>
+              <w:t>nvarchar</w:t>
+            </w:r>
+            <w:proofErr w:type="spellEnd"/>
+            <w:r>
+              <w:t>(</w:t>
+            </w:r>
+            <w:r>
+              <w:rPr>
+                <w:rFonts w:hint="eastAsia"/>
+              </w:rPr>
+              <w:t>2</w:t>
+            </w:r>
+            <w:r>
+              <w:t>0)</w:t>
+            </w:r>
+          </w:p>
+        </w:tc>
+        <w:tc>
+          <w:tcPr>
+            <w:tcW w:w="2091" w:type="dxa"/>
+          </w:tcPr>
+          <w:p>
+            <w:r>
+              <w:rPr>
+                <w:rFonts w:hint="eastAsia"/>
+              </w:rPr>
+              <w:t>x</w:t>
+            </w:r>
+          </w:p>
+        </w:tc>
+        <w:tc>
+          <w:tcPr>
+            <w:tcW w:w="2091" w:type="dxa"/>
+          </w:tcPr>
+          <w:p>
+            <w:r>
+              <w:t>名稱</w:t>
+            </w:r>
+          </w:p>
+        </w:tc>
+      </w:tr>
+    </w:tbl>
+    <w:p/>
+    <w:p/>
+    <w:tbl>
+      <w:tblPr>
+        <w:tblStyle w:val="a9"/>
+        <w:tblW w:w="0" w:type="auto"/>
+        <w:tblLook w:val="04A0" w:firstRow="1" w:lastRow="0" w:firstColumn="1" w:lastColumn="0" w:noHBand="0" w:noVBand="1"/>
+      </w:tblPr>
+      <w:tblGrid>
+        <w:gridCol w:w="2090"/>
+        <w:gridCol w:w="2091"/>
+        <w:gridCol w:w="2091"/>
+        <w:gridCol w:w="2091"/>
+      </w:tblGrid>
+      <w:tr>
+        <w:tc>
+          <w:tcPr>
+            <w:tcW w:w="8363" w:type="dxa"/>
+            <w:gridSpan w:val="4"/>
+            <w:shd w:val="clear" w:color="auto" w:fill="C6D9F1" w:themeFill="text2" w:themeFillTint="33"/>
+          </w:tcPr>
+          <w:p>
+            <w:r>
+              <w:rPr>
+                <w:rFonts w:hint="eastAsia"/>
+              </w:rPr>
+              <w:t xml:space="preserve">Function </w:t>
+            </w:r>
+            <w:r>
+              <w:rPr>
+                <w:rFonts w:hint="eastAsia"/>
+              </w:rPr>
+              <w:t>操作行為表</w:t>
+            </w:r>
+          </w:p>
+        </w:tc>
+      </w:tr>
+      <w:tr>
+        <w:tc>
+          <w:tcPr>
+            <w:tcW w:w="2090" w:type="dxa"/>
+            <w:shd w:val="clear" w:color="auto" w:fill="C6D9F1" w:themeFill="text2" w:themeFillTint="33"/>
+          </w:tcPr>
+          <w:p>
+            <w:r>
+              <w:rPr>
+                <w:rFonts w:hint="eastAsia"/>
+              </w:rPr>
+              <w:t>欄位</w:t>
+            </w:r>
+          </w:p>
+        </w:tc>
+        <w:tc>
+          <w:tcPr>
+            <w:tcW w:w="2091" w:type="dxa"/>
+            <w:shd w:val="clear" w:color="auto" w:fill="C6D9F1" w:themeFill="text2" w:themeFillTint="33"/>
+          </w:tcPr>
+          <w:p>
+            <w:r>
+              <w:rPr>
+                <w:rFonts w:hint="eastAsia"/>
+              </w:rPr>
+              <w:t>型態</w:t>
+            </w:r>
+          </w:p>
+        </w:tc>
+        <w:tc>
+          <w:tcPr>
+            <w:tcW w:w="2091" w:type="dxa"/>
+            <w:shd w:val="clear" w:color="auto" w:fill="C6D9F1" w:themeFill="text2" w:themeFillTint="33"/>
+          </w:tcPr>
+          <w:p>
+            <w:r>
+              <w:rPr>
+                <w:rFonts w:hint="eastAsia"/>
+              </w:rPr>
+              <w:t>可</w:t>
+            </w:r>
+            <w:r>
+              <w:rPr>
+                <w:rFonts w:hint="eastAsia"/>
+              </w:rPr>
+              <w:t>null</w:t>
+            </w:r>
+          </w:p>
+        </w:tc>
+        <w:tc>
+          <w:tcPr>
+            <w:tcW w:w="2091" w:type="dxa"/>
+            <w:shd w:val="clear" w:color="auto" w:fill="C6D9F1" w:themeFill="text2" w:themeFillTint="33"/>
+          </w:tcPr>
+          <w:p>
+            <w:r>
+              <w:rPr>
+                <w:rFonts w:hint="eastAsia"/>
+              </w:rPr>
+              <w:t>說明</w:t>
+            </w:r>
+          </w:p>
+        </w:tc>
+      </w:tr>
+      <w:tr>
+        <w:tc>
+          <w:tcPr>
+            <w:tcW w:w="2090" w:type="dxa"/>
+          </w:tcPr>
+          <w:p>
+            <w:r>
+              <w:t>Code</w:t>
+            </w:r>
+          </w:p>
+        </w:tc>
+        <w:tc>
+          <w:tcPr>
+            <w:tcW w:w="2091" w:type="dxa"/>
+          </w:tcPr>
+          <w:p>
+            <w:r>
+              <w:rPr>
+                <w:rFonts w:hint="eastAsia"/>
+              </w:rPr>
+              <w:t>(PK)</w:t>
+            </w:r>
+            <w:proofErr w:type="spellStart"/>
+            <w:r>
+              <w:t>smallint</w:t>
+            </w:r>
+            <w:proofErr w:type="spellEnd"/>
+          </w:p>
+        </w:tc>
+        <w:tc>
+          <w:tcPr>
+            <w:tcW w:w="2091" w:type="dxa"/>
+          </w:tcPr>
+          <w:p>
+            <w:r>
+              <w:rPr>
+                <w:rFonts w:hint="eastAsia"/>
+              </w:rPr>
+              <w:t>x</w:t>
+            </w:r>
+          </w:p>
+        </w:tc>
+        <w:tc>
+          <w:tcPr>
+            <w:tcW w:w="2091" w:type="dxa"/>
+          </w:tcPr>
+          <w:p>
+            <w:r>
+              <w:rPr>
+                <w:rFonts w:hint="eastAsia"/>
+              </w:rPr>
+              <w:t>代號</w:t>
+            </w:r>
+          </w:p>
+        </w:tc>
+      </w:tr>
+      <w:tr>
+        <w:tc>
+          <w:tcPr>
+            <w:tcW w:w="2090" w:type="dxa"/>
+          </w:tcPr>
+          <w:p>
+            <w:r>
+              <w:rPr>
+                <w:rFonts w:hint="eastAsia"/>
+              </w:rPr>
+              <w:t>Type</w:t>
+            </w:r>
+          </w:p>
+        </w:tc>
+        <w:tc>
+          <w:tcPr>
+            <w:tcW w:w="2091" w:type="dxa"/>
+          </w:tcPr>
+          <w:p>
+            <w:proofErr w:type="spellStart"/>
+            <w:r>
+              <w:t>nvarchar</w:t>
+            </w:r>
+            <w:proofErr w:type="spellEnd"/>
+            <w:r>
+              <w:t>(</w:t>
+            </w:r>
+            <w:r>
+              <w:rPr>
+                <w:rFonts w:hint="eastAsia"/>
+              </w:rPr>
+              <w:t>2</w:t>
+            </w:r>
+            <w:r>
+              <w:t>0)</w:t>
+            </w:r>
+          </w:p>
+        </w:tc>
+        <w:tc>
+          <w:tcPr>
+            <w:tcW w:w="2091" w:type="dxa"/>
+          </w:tcPr>
+          <w:p>
+            <w:r>
+              <w:rPr>
+                <w:rFonts w:hint="eastAsia"/>
+              </w:rPr>
+              <w:t>x</w:t>
+            </w:r>
+          </w:p>
+        </w:tc>
+        <w:tc>
+          <w:tcPr>
+            <w:tcW w:w="2091" w:type="dxa"/>
+          </w:tcPr>
+          <w:p>
+            <w:r>
+              <w:t>類型</w:t>
+            </w:r>
+          </w:p>
+        </w:tc>
+      </w:tr>
+      <w:tr>
+        <w:tc>
+          <w:tcPr>
+            <w:tcW w:w="2090" w:type="dxa"/>
+          </w:tcPr>
+          <w:p>
+            <w:r>
+              <w:rPr>
+                <w:rFonts w:hint="eastAsia"/>
+              </w:rPr>
+              <w:t>Action</w:t>
+            </w:r>
+          </w:p>
+        </w:tc>
+        <w:tc>
+          <w:tcPr>
+            <w:tcW w:w="2091" w:type="dxa"/>
+          </w:tcPr>
+          <w:p>
+            <w:r>
+              <w:t>varchar(50)</w:t>
+            </w:r>
+          </w:p>
+        </w:tc>
+        <w:tc>
+          <w:tcPr>
+            <w:tcW w:w="2091" w:type="dxa"/>
+          </w:tcPr>
+          <w:p>
+            <w:r>
+              <w:rPr>
+                <w:rFonts w:hint="eastAsia"/>
+              </w:rPr>
+              <w:t>x</w:t>
+            </w:r>
+          </w:p>
+        </w:tc>
+        <w:tc>
+          <w:tcPr>
+            <w:tcW w:w="2091" w:type="dxa"/>
+          </w:tcPr>
+          <w:p>
+            <w:r>
+              <w:rPr>
+                <w:rFonts w:hint="eastAsia"/>
+              </w:rPr>
+              <w:t>行為</w:t>
+            </w:r>
+          </w:p>
+        </w:tc>
+      </w:tr>
+    </w:tbl>
+    <w:p/>
+    <w:tbl>
+      <w:tblPr>
+        <w:tblStyle w:val="a9"/>
+        <w:tblW w:w="0" w:type="auto"/>
+        <w:tblLook w:val="04A0" w:firstRow="1" w:lastRow="0" w:firstColumn="1" w:lastColumn="0" w:noHBand="0" w:noVBand="1"/>
+      </w:tblPr>
+      <w:tblGrid>
+        <w:gridCol w:w="2090"/>
+        <w:gridCol w:w="2091"/>
+        <w:gridCol w:w="2091"/>
+        <w:gridCol w:w="2091"/>
+      </w:tblGrid>
+      <w:tr>
+        <w:tc>
+          <w:tcPr>
+            <w:tcW w:w="8363" w:type="dxa"/>
+            <w:gridSpan w:val="4"/>
+            <w:shd w:val="clear" w:color="auto" w:fill="C6D9F1" w:themeFill="text2" w:themeFillTint="33"/>
+          </w:tcPr>
+          <w:p>
+            <w:proofErr w:type="spellStart"/>
+            <w:r>
+              <w:t>PermissionMap</w:t>
+            </w:r>
+            <w:proofErr w:type="spellEnd"/>
+            <w:r>
+              <w:t>權限對應表</w:t>
+            </w:r>
+          </w:p>
+        </w:tc>
+      </w:tr>
+      <w:tr>
+        <w:tc>
+          <w:tcPr>
+            <w:tcW w:w="2090" w:type="dxa"/>
+            <w:shd w:val="clear" w:color="auto" w:fill="C6D9F1" w:themeFill="text2" w:themeFillTint="33"/>
+          </w:tcPr>
+          <w:p>
+            <w:r>
+              <w:rPr>
+                <w:rFonts w:hint="eastAsia"/>
+              </w:rPr>
+              <w:t>欄位</w:t>
+            </w:r>
+          </w:p>
+        </w:tc>
+        <w:tc>
+          <w:tcPr>
+            <w:tcW w:w="2091" w:type="dxa"/>
+            <w:shd w:val="clear" w:color="auto" w:fill="C6D9F1" w:themeFill="text2" w:themeFillTint="33"/>
+          </w:tcPr>
+          <w:p>
+            <w:r>
+              <w:rPr>
+                <w:rFonts w:hint="eastAsia"/>
+              </w:rPr>
+              <w:t>型態</w:t>
+            </w:r>
+          </w:p>
+        </w:tc>
+        <w:tc>
+          <w:tcPr>
+            <w:tcW w:w="2091" w:type="dxa"/>
+            <w:shd w:val="clear" w:color="auto" w:fill="C6D9F1" w:themeFill="text2" w:themeFillTint="33"/>
+          </w:tcPr>
+          <w:p>
+            <w:r>
+              <w:rPr>
+                <w:rFonts w:hint="eastAsia"/>
+              </w:rPr>
+              <w:t>可</w:t>
+            </w:r>
+            <w:r>
+              <w:rPr>
+                <w:rFonts w:hint="eastAsia"/>
+              </w:rPr>
+              <w:t>null</w:t>
+            </w:r>
+          </w:p>
+        </w:tc>
+        <w:tc>
+          <w:tcPr>
+            <w:tcW w:w="2091" w:type="dxa"/>
+            <w:shd w:val="clear" w:color="auto" w:fill="C6D9F1" w:themeFill="text2" w:themeFillTint="33"/>
+          </w:tcPr>
+          <w:p>
+            <w:r>
+              <w:rPr>
+                <w:rFonts w:hint="eastAsia"/>
+              </w:rPr>
+              <w:t>說明</w:t>
+            </w:r>
+          </w:p>
+        </w:tc>
+      </w:tr>
+      <w:tr>
+        <w:tc>
+          <w:tcPr>
+            <w:tcW w:w="2090" w:type="dxa"/>
+          </w:tcPr>
+          <w:p>
+            <w:proofErr w:type="spellStart"/>
+            <w:r>
+              <w:rPr>
+                <w:rFonts w:hint="eastAsia"/>
+              </w:rPr>
+              <w:t>RoleId</w:t>
+            </w:r>
+            <w:proofErr w:type="spellEnd"/>
+          </w:p>
+        </w:tc>
+        <w:tc>
+          <w:tcPr>
+            <w:tcW w:w="2091" w:type="dxa"/>
+          </w:tcPr>
+          <w:p>
+            <w:r>
+              <w:rPr>
+                <w:rFonts w:hint="eastAsia"/>
+              </w:rPr>
+              <w:t>(PK)</w:t>
+            </w:r>
+            <w:proofErr w:type="spellStart"/>
+            <w:r>
+              <w:rPr>
+                <w:rFonts w:hint="eastAsia"/>
+              </w:rPr>
+              <w:t>int</w:t>
+            </w:r>
+            <w:proofErr w:type="spellEnd"/>
+          </w:p>
+        </w:tc>
+        <w:tc>
+          <w:tcPr>
+            <w:tcW w:w="2091" w:type="dxa"/>
+          </w:tcPr>
+          <w:p>
+            <w:r>
+              <w:rPr>
+                <w:rFonts w:hint="eastAsia"/>
+              </w:rPr>
+              <w:t>x</w:t>
+            </w:r>
+          </w:p>
+        </w:tc>
+        <w:tc>
+          <w:tcPr>
+            <w:tcW w:w="2091" w:type="dxa"/>
+          </w:tcPr>
+          <w:p>
+            <w:r>
+              <w:t>角色代碼</w:t>
+            </w:r>
+          </w:p>
+        </w:tc>
+      </w:tr>
+      <w:tr>
+        <w:tc>
+          <w:tcPr>
+            <w:tcW w:w="2090" w:type="dxa"/>
+          </w:tcPr>
+          <w:p>
+            <w:r>
+              <w:rPr>
+                <w:rFonts w:hint="eastAsia"/>
+              </w:rPr>
+              <w:t>Code</w:t>
+            </w:r>
+          </w:p>
+        </w:tc>
+        <w:tc>
+          <w:tcPr>
+            <w:tcW w:w="2091" w:type="dxa"/>
+          </w:tcPr>
+          <w:p>
+            <w:r>
+              <w:rPr>
+                <w:rFonts w:hint="eastAsia"/>
+              </w:rPr>
+              <w:t>(PK)</w:t>
+            </w:r>
+            <w:proofErr w:type="spellStart"/>
+            <w:r>
+              <w:t>smallint</w:t>
+            </w:r>
+            <w:proofErr w:type="spellEnd"/>
+          </w:p>
+        </w:tc>
+        <w:tc>
+          <w:tcPr>
+            <w:tcW w:w="2091" w:type="dxa"/>
+          </w:tcPr>
+          <w:p>
+            <w:r>
+              <w:rPr>
+                <w:rFonts w:hint="eastAsia"/>
+              </w:rPr>
+              <w:t>x</w:t>
+            </w:r>
+          </w:p>
+        </w:tc>
+        <w:tc>
+          <w:tcPr>
+            <w:tcW w:w="2091" w:type="dxa"/>
+          </w:tcPr>
+          <w:p>
+            <w:r>
+              <w:rPr>
+                <w:rFonts w:hint="eastAsia"/>
+              </w:rPr>
+              <w:t>操作行為代碼</w:t>
+            </w:r>
+          </w:p>
+        </w:tc>
+      </w:tr>
+    </w:tbl>
+    <w:p/>
+    <w:tbl>
+      <w:tblPr>
+        <w:tblStyle w:val="a9"/>
+        <w:tblW w:w="0" w:type="auto"/>
+        <w:tblLook w:val="04A0" w:firstRow="1" w:lastRow="0" w:firstColumn="1" w:lastColumn="0" w:noHBand="0" w:noVBand="1"/>
+      </w:tblPr>
+      <w:tblGrid>
+        <w:gridCol w:w="2090"/>
+        <w:gridCol w:w="2091"/>
+        <w:gridCol w:w="2091"/>
+        <w:gridCol w:w="2091"/>
+      </w:tblGrid>
+      <w:tr>
+        <w:tc>
+          <w:tcPr>
+            <w:tcW w:w="8363" w:type="dxa"/>
+            <w:gridSpan w:val="4"/>
+            <w:shd w:val="clear" w:color="auto" w:fill="C6D9F1" w:themeFill="text2" w:themeFillTint="33"/>
+          </w:tcPr>
+          <w:p>
+            <w:r>
+              <w:rPr>
+                <w:rFonts w:hint="eastAsia"/>
+              </w:rPr>
+              <w:t xml:space="preserve">Tickets </w:t>
+            </w:r>
+          </w:p>
+        </w:tc>
+      </w:tr>
+      <w:tr>
+        <w:tc>
+          <w:tcPr>
+            <w:tcW w:w="2090" w:type="dxa"/>
+            <w:shd w:val="clear" w:color="auto" w:fill="C6D9F1" w:themeFill="text2" w:themeFillTint="33"/>
+          </w:tcPr>
+          <w:p>
+            <w:r>
+              <w:rPr>
+                <w:rFonts w:hint="eastAsia"/>
+              </w:rPr>
+              <w:t>欄位</w:t>
+            </w:r>
+          </w:p>
+        </w:tc>
+        <w:tc>
+          <w:tcPr>
+            <w:tcW w:w="2091" w:type="dxa"/>
+            <w:shd w:val="clear" w:color="auto" w:fill="C6D9F1" w:themeFill="text2" w:themeFillTint="33"/>
+          </w:tcPr>
+          <w:p>
+            <w:r>
+              <w:rPr>
+                <w:rFonts w:hint="eastAsia"/>
+              </w:rPr>
+              <w:t>型態</w:t>
+            </w:r>
+          </w:p>
+        </w:tc>
+        <w:tc>
+          <w:tcPr>
+            <w:tcW w:w="2091" w:type="dxa"/>
+            <w:shd w:val="clear" w:color="auto" w:fill="C6D9F1" w:themeFill="text2" w:themeFillTint="33"/>
+          </w:tcPr>
+          <w:p>
+            <w:r>
+              <w:rPr>
+                <w:rFonts w:hint="eastAsia"/>
+              </w:rPr>
+              <w:t>可</w:t>
+            </w:r>
+            <w:r>
+              <w:rPr>
+                <w:rFonts w:hint="eastAsia"/>
+              </w:rPr>
+              <w:t>null</w:t>
+            </w:r>
+          </w:p>
+        </w:tc>
+        <w:tc>
+          <w:tcPr>
+            <w:tcW w:w="2091" w:type="dxa"/>
+            <w:shd w:val="clear" w:color="auto" w:fill="C6D9F1" w:themeFill="text2" w:themeFillTint="33"/>
+          </w:tcPr>
+          <w:p>
+            <w:r>
+              <w:rPr>
+                <w:rFonts w:hint="eastAsia"/>
+              </w:rPr>
+              <w:t>說明</w:t>
+            </w:r>
+          </w:p>
+        </w:tc>
+      </w:tr>
+      <w:tr>
+        <w:tc>
+          <w:tcPr>
+            <w:tcW w:w="2090" w:type="dxa"/>
+          </w:tcPr>
+          <w:p>
+            <w:r>
+              <w:rPr>
+                <w:rFonts w:hint="eastAsia"/>
+              </w:rPr>
+              <w:t>Id</w:t>
+            </w:r>
+          </w:p>
+        </w:tc>
+        <w:tc>
+          <w:tcPr>
+            <w:tcW w:w="2091" w:type="dxa"/>
+          </w:tcPr>
+          <w:p>
+            <w:proofErr w:type="spellStart"/>
+            <w:r>
+              <w:rPr>
+                <w:rFonts w:hint="eastAsia"/>
+              </w:rPr>
+              <w:t>int</w:t>
+            </w:r>
+            <w:proofErr w:type="spellEnd"/>
+          </w:p>
+        </w:tc>
+        <w:tc>
+          <w:tcPr>
+            <w:tcW w:w="2091" w:type="dxa"/>
+          </w:tcPr>
+          <w:p>
+            <w:r>
+              <w:rPr>
+                <w:rFonts w:hint="eastAsia"/>
+              </w:rPr>
+              <w:t>x</w:t>
+            </w:r>
+          </w:p>
+        </w:tc>
+        <w:tc>
+          <w:tcPr>
+            <w:tcW w:w="2091" w:type="dxa"/>
+          </w:tcPr>
+          <w:p>
+            <w:r>
+              <w:rPr>
+                <w:rFonts w:hint="eastAsia"/>
+              </w:rPr>
+              <w:t>單號</w:t>
+            </w:r>
+          </w:p>
+        </w:tc>
+      </w:tr>
+      <w:tr>
+        <w:tc>
+          <w:tcPr>
+            <w:tcW w:w="2090" w:type="dxa"/>
+          </w:tcPr>
+          <w:p>
+            <w:r>
+              <w:t>Type</w:t>
+            </w:r>
+          </w:p>
+        </w:tc>
+        <w:tc>
+          <w:tcPr>
+            <w:tcW w:w="2091" w:type="dxa"/>
+          </w:tcPr>
+          <w:p>
+            <w:r>
+              <w:t>varchar(20)</w:t>
+            </w:r>
+          </w:p>
+        </w:tc>
+        <w:tc>
+          <w:tcPr>
+            <w:tcW w:w="2091" w:type="dxa"/>
+          </w:tcPr>
+          <w:p>
+            <w:r>
+              <w:rPr>
+                <w:rFonts w:hint="eastAsia"/>
+              </w:rPr>
+              <w:t>x</w:t>
+            </w:r>
+          </w:p>
+        </w:tc>
+        <w:tc>
+          <w:tcPr>
+            <w:tcW w:w="2091" w:type="dxa"/>
+          </w:tcPr>
+          <w:p>
+            <w:r>
+              <w:rPr>
+                <w:rFonts w:hint="eastAsia"/>
+              </w:rPr>
+              <w:t>類型</w:t>
+            </w:r>
+          </w:p>
+        </w:tc>
+      </w:tr>
+      <w:tr>
+        <w:tc>
+          <w:tcPr>
+            <w:tcW w:w="2090" w:type="dxa"/>
+          </w:tcPr>
+          <w:p>
+            <w:r>
+              <w:t>Summary</w:t>
+            </w:r>
+          </w:p>
+        </w:tc>
+        <w:tc>
+          <w:tcPr>
+            <w:tcW w:w="2091" w:type="dxa"/>
+          </w:tcPr>
+          <w:p>
+            <w:proofErr w:type="spellStart"/>
+            <w:r>
+              <w:t>nvarchar</w:t>
+            </w:r>
+            <w:proofErr w:type="spellEnd"/>
+            <w:r>
+              <w:t>(50</w:t>
+            </w:r>
+            <w:r>
+              <w:t>0</w:t>
+            </w:r>
+            <w:r>
+              <w:t>)</w:t>
+            </w:r>
+          </w:p>
+        </w:tc>
+        <w:tc>
+          <w:tcPr>
+            <w:tcW w:w="2091" w:type="dxa"/>
+          </w:tcPr>
+          <w:p>
+            <w:r>
+              <w:rPr>
+                <w:rFonts w:hint="eastAsia"/>
+              </w:rPr>
+              <w:t>x</w:t>
+            </w:r>
+          </w:p>
+        </w:tc>
+        <w:tc>
+          <w:tcPr>
+            <w:tcW w:w="2091" w:type="dxa"/>
+          </w:tcPr>
+          <w:p>
+            <w:r>
+              <w:rPr>
+                <w:rFonts w:hint="eastAsia"/>
+              </w:rPr>
+              <w:t>簡介</w:t>
+            </w:r>
+          </w:p>
+        </w:tc>
+      </w:tr>
+      <w:tr>
+        <w:tc>
+          <w:tcPr>
+            <w:tcW w:w="2090" w:type="dxa"/>
+          </w:tcPr>
+          <w:p>
+            <w:r>
+              <w:t>Description</w:t>
+            </w:r>
+          </w:p>
+        </w:tc>
+        <w:tc>
+          <w:tcPr>
+            <w:tcW w:w="2091" w:type="dxa"/>
+          </w:tcPr>
+          <w:p>
+            <w:proofErr w:type="spellStart"/>
+            <w:r>
+              <w:t>nvarchar</w:t>
+            </w:r>
+            <w:proofErr w:type="spellEnd"/>
+            <w:r>
+              <w:t>(50</w:t>
+            </w:r>
+            <w:r>
+              <w:t>0</w:t>
+            </w:r>
+            <w:r>
+              <w:t>)</w:t>
+            </w:r>
+          </w:p>
+        </w:tc>
+        <w:tc>
+          <w:tcPr>
+            <w:tcW w:w="2091" w:type="dxa"/>
+          </w:tcPr>
+          <w:p>
+            <w:r>
+              <w:rPr>
+                <w:rFonts w:hint="eastAsia"/>
+              </w:rPr>
+              <w:t>x</w:t>
+            </w:r>
+          </w:p>
+        </w:tc>
+        <w:tc>
+          <w:tcPr>
+            <w:tcW w:w="2091" w:type="dxa"/>
+          </w:tcPr>
+          <w:p>
+            <w:proofErr w:type="gramStart"/>
+            <w:r>
+              <w:rPr>
+                <w:rFonts w:hint="eastAsia"/>
+              </w:rPr>
+              <w:t>描敘</w:t>
+            </w:r>
+            <w:proofErr w:type="gramEnd"/>
+          </w:p>
+        </w:tc>
+      </w:tr>
+      <w:tr>
+        <w:tc>
+          <w:tcPr>
+            <w:tcW w:w="2090" w:type="dxa"/>
+          </w:tcPr>
+          <w:p>
+            <w:r>
+              <w:t>Status</w:t>
+            </w:r>
+          </w:p>
+        </w:tc>
+        <w:tc>
+          <w:tcPr>
+            <w:tcW w:w="2091" w:type="dxa"/>
+          </w:tcPr>
+          <w:p>
+            <w:proofErr w:type="spellStart"/>
+            <w:r>
+              <w:t>tinyint</w:t>
+            </w:r>
+            <w:proofErr w:type="spellEnd"/>
+          </w:p>
+        </w:tc>
+        <w:tc>
+          <w:tcPr>
+            <w:tcW w:w="2091" w:type="dxa"/>
+          </w:tcPr>
+          <w:p>
+            <w:r>
+              <w:rPr>
+                <w:rFonts w:hint="eastAsia"/>
+              </w:rPr>
+              <w:t>x</w:t>
+            </w:r>
+          </w:p>
+        </w:tc>
+        <w:tc>
+          <w:tcPr>
+            <w:tcW w:w="2091" w:type="dxa"/>
+          </w:tcPr>
+          <w:p>
+            <w:r>
+              <w:rPr>
+                <w:rFonts w:hint="eastAsia"/>
+              </w:rPr>
+              <w:t>狀態</w:t>
+            </w:r>
+          </w:p>
+        </w:tc>
+      </w:tr>
+      <w:tr>
+        <w:tc>
+          <w:tcPr>
+            <w:tcW w:w="2090" w:type="dxa"/>
+          </w:tcPr>
+          <w:p>
+            <w:proofErr w:type="spellStart"/>
+            <w:r>
+              <w:t>CreateTime</w:t>
+            </w:r>
+            <w:proofErr w:type="spellEnd"/>
+          </w:p>
+        </w:tc>
+        <w:tc>
+          <w:tcPr>
+            <w:tcW w:w="2091" w:type="dxa"/>
+          </w:tcPr>
+          <w:p>
+            <w:proofErr w:type="spellStart"/>
+            <w:r>
+              <w:t>datetime</w:t>
+            </w:r>
+            <w:proofErr w:type="spellEnd"/>
+          </w:p>
+        </w:tc>
+        <w:tc>
+          <w:tcPr>
+            <w:tcW w:w="2091" w:type="dxa"/>
+          </w:tcPr>
+          <w:p>
+            <w:r>
+              <w:rPr>
+                <w:rFonts w:hint="eastAsia"/>
+              </w:rPr>
+              <w:t>x</w:t>
+            </w:r>
+          </w:p>
+        </w:tc>
+        <w:tc>
+          <w:tcPr>
+            <w:tcW w:w="2091" w:type="dxa"/>
+          </w:tcPr>
+          <w:p>
+            <w:r>
+              <w:t>建立時間</w:t>
+            </w:r>
+          </w:p>
+        </w:tc>
+      </w:tr>
+      <w:tr>
+        <w:tc>
+          <w:tcPr>
+            <w:tcW w:w="2090" w:type="dxa"/>
+          </w:tcPr>
+          <w:p>
+            <w:proofErr w:type="spellStart"/>
+            <w:r>
+              <w:lastRenderedPageBreak/>
+              <w:t>CreateUser</w:t>
+            </w:r>
+            <w:proofErr w:type="spellEnd"/>
+          </w:p>
+        </w:tc>
+        <w:tc>
+          <w:tcPr>
+            <w:tcW w:w="2091" w:type="dxa"/>
+          </w:tcPr>
+          <w:p>
+            <w:proofErr w:type="spellStart"/>
+            <w:r>
+              <w:t>nvarchar</w:t>
+            </w:r>
+            <w:proofErr w:type="spellEnd"/>
+            <w:r>
+              <w:t>(50)</w:t>
+            </w:r>
+          </w:p>
+        </w:tc>
+        <w:tc>
+          <w:tcPr>
+            <w:tcW w:w="2091" w:type="dxa"/>
+          </w:tcPr>
+          <w:p>
+            <w:r>
+              <w:t>X</w:t>
+            </w:r>
+          </w:p>
+        </w:tc>
+        <w:tc>
+          <w:tcPr>
+            <w:tcW w:w="2091" w:type="dxa"/>
+          </w:tcPr>
+          <w:p>
+            <w:r>
+              <w:t>建立人員</w:t>
+            </w:r>
+          </w:p>
+        </w:tc>
+      </w:tr>
+      <w:tr>
+        <w:tc>
+          <w:tcPr>
+            <w:tcW w:w="2090" w:type="dxa"/>
+          </w:tcPr>
+          <w:p>
+            <w:proofErr w:type="spellStart"/>
+            <w:r>
+              <w:t>UpdateTime</w:t>
+            </w:r>
+            <w:proofErr w:type="spellEnd"/>
+          </w:p>
+        </w:tc>
+        <w:tc>
+          <w:tcPr>
+            <w:tcW w:w="2091" w:type="dxa"/>
+          </w:tcPr>
+          <w:p>
+            <w:proofErr w:type="spellStart"/>
+            <w:r>
+              <w:t>datetime</w:t>
+            </w:r>
+            <w:proofErr w:type="spellEnd"/>
+          </w:p>
+        </w:tc>
+        <w:tc>
+          <w:tcPr>
+            <w:tcW w:w="2091" w:type="dxa"/>
+          </w:tcPr>
+          <w:p>
+            <w:r>
+              <w:t>V</w:t>
+            </w:r>
+          </w:p>
+        </w:tc>
+        <w:tc>
+          <w:tcPr>
+            <w:tcW w:w="2091" w:type="dxa"/>
+          </w:tcPr>
+          <w:p>
+            <w:r>
+              <w:t>修改時間</w:t>
+            </w:r>
+          </w:p>
+        </w:tc>
+      </w:tr>
+      <w:tr>
+        <w:tc>
+          <w:tcPr>
+            <w:tcW w:w="2090" w:type="dxa"/>
+          </w:tcPr>
+          <w:p>
+            <w:proofErr w:type="spellStart"/>
+            <w:r>
+              <w:t>UpdateUser</w:t>
+            </w:r>
+            <w:proofErr w:type="spellEnd"/>
+          </w:p>
+        </w:tc>
+        <w:tc>
+          <w:tcPr>
+            <w:tcW w:w="2091" w:type="dxa"/>
+          </w:tcPr>
+          <w:p>
+            <w:proofErr w:type="spellStart"/>
+            <w:r>
+              <w:t>nvarchar</w:t>
+            </w:r>
+            <w:proofErr w:type="spellEnd"/>
+            <w:r>
+              <w:t>(50)</w:t>
+            </w:r>
+          </w:p>
+        </w:tc>
+        <w:tc>
+          <w:tcPr>
+            <w:tcW w:w="2091" w:type="dxa"/>
+          </w:tcPr>
+          <w:p>
+            <w:r>
+              <w:t>V</w:t>
+            </w:r>
+          </w:p>
+        </w:tc>
+        <w:tc>
+          <w:tcPr>
+            <w:tcW w:w="2091" w:type="dxa"/>
+          </w:tcPr>
+          <w:p>
+            <w:r>
+              <w:t>修改人員</w:t>
+            </w:r>
+          </w:p>
+        </w:tc>
+      </w:tr>
+    </w:tbl>
+    <w:p/>
+    <w:p>
+      <w:proofErr w:type="gramStart"/>
+      <w:r>
+        <w:rPr>
+          <w:rFonts w:hint="eastAsia"/>
+        </w:rPr>
+        <w:t>Tickets  Status</w:t>
+      </w:r>
+      <w:proofErr w:type="gramEnd"/>
+      <w:r>
+        <w:rPr>
+          <w:rFonts w:hint="eastAsia"/>
+        </w:rPr>
+        <w:t xml:space="preserve"> :</w:t>
+      </w:r>
+    </w:p>
+    <w:p>
+      <w:r>
+        <w:rPr>
+          <w:rFonts w:hint="eastAsia"/>
+        </w:rPr>
+        <w:t>0:</w:t>
+      </w:r>
+      <w:r>
+        <w:rPr>
+          <w:rFonts w:hint="eastAsia"/>
+        </w:rPr>
+        <w:t>新建立</w:t>
+      </w:r>
+    </w:p>
+    <w:p>
+      <w:r>
+        <w:rPr>
+          <w:rFonts w:hint="eastAsia"/>
+        </w:rPr>
+        <w:t>1:</w:t>
+      </w:r>
+      <w:r>
+        <w:rPr>
+          <w:rFonts w:hint="eastAsia"/>
+        </w:rPr>
+        <w:t>再處理</w:t>
+      </w:r>
+    </w:p>
+    <w:p>
+      <w:r>
+        <w:rPr>
+          <w:rFonts w:hint="eastAsia"/>
+        </w:rPr>
+        <w:t>2</w:t>
+      </w:r>
+      <w:r>
+        <w:t>:</w:t>
+      </w:r>
+      <w:r>
+        <w:t>解決</w:t>
+      </w:r>
+    </w:p>
+    <w:p>
+      <w:r>
+        <w:rPr>
+          <w:rFonts w:hint="eastAsia"/>
+        </w:rPr>
+        <w:t>3</w:t>
+      </w:r>
+      <w:r>
+        <w:t>:</w:t>
+      </w:r>
+      <w:r>
+        <w:t>刪除</w:t>
+      </w:r>
+    </w:p>
+    <w:p/>
+    <w:p/>
+    <w:p>
+      <w:r>
+        <w:rPr>
+          <w:noProof/>
+        </w:rPr>
+        <w:drawing>
+          <wp:inline distT="0" distB="0" distL="0" distR="0" wp14:anchorId="04B68DA0" wp14:editId="1AAAB683">
+            <wp:extent cx="5274310" cy="3239061"/>
+            <wp:effectExtent l="0" t="0" r="2540" b="0"/>
+            <wp:docPr id="1" name="圖片 1"/>
+            <wp:cNvGraphicFramePr>
+              <a:graphicFrameLocks xmlns:a="http://schemas.openxmlformats.org/drawingml/2006/main" noChangeAspect="1"/>
+            </wp:cNvGraphicFramePr>
+            <a:graphic xmlns:a="http://schemas.openxmlformats.org/drawingml/2006/main">
+              <a:graphicData uri="http://schemas.openxmlformats.org/drawingml/2006/picture">
+                <pic:pic xmlns:pic="http://schemas.openxmlformats.org/drawingml/2006/picture">
+                  <pic:nvPicPr>
+                    <pic:cNvPr id="0" name=""/>
+                    <pic:cNvPicPr/>
+                  </pic:nvPicPr>
+                  <pic:blipFill>
+                    <a:blip r:embed="rId7"/>
+                    <a:stretch>
+                      <a:fillRect/>
+                    </a:stretch>
+                  </pic:blipFill>
+                  <pic:spPr>
+                    <a:xfrm>
+                      <a:off x="0" y="0"/>
+                      <a:ext cx="5274310" cy="3239061"/>
+                    </a:xfrm>
+                    <a:prstGeom prst="rect">
+                      <a:avLst/>
+                    </a:prstGeom>
+                  </pic:spPr>
+                </pic:pic>
+              </a:graphicData>
+            </a:graphic>
+          </wp:inline>
+        </w:drawing>
+      </w:r>
+    </w:p>
+    <w:p/>
+    <w:p>
+      <w:pPr>
+        <w:pStyle w:val="3"/>
+      </w:pPr>
+      <w:proofErr w:type="gramStart"/>
+      <w:r>
+        <w:rPr>
+          <w:rFonts w:hint="eastAsia"/>
+        </w:rPr>
+        <w:lastRenderedPageBreak/>
+        <w:t>class</w:t>
+      </w:r>
+      <w:proofErr w:type="gramEnd"/>
+      <w:r>
+        <w:rPr>
+          <w:rFonts w:hint="eastAsia"/>
+        </w:rPr>
+        <w:t xml:space="preserve"> diagram</w:t>
+      </w:r>
+    </w:p>
+    <w:p>
+      <w:r>
+        <w:rPr>
+          <w:rFonts w:hint="eastAsia"/>
+          <w:noProof/>
+        </w:rPr>
+        <w:drawing>
+          <wp:inline distT="0" distB="0" distL="0" distR="0">
+            <wp:extent cx="1533525" cy="3343275"/>
+            <wp:effectExtent l="0" t="0" r="9525" b="9525"/>
+            <wp:docPr id="3" name="圖片 3"/>
+            <wp:cNvGraphicFramePr>
+              <a:graphicFrameLocks xmlns:a="http://schemas.openxmlformats.org/drawingml/2006/main" noChangeAspect="1"/>
+            </wp:cNvGraphicFramePr>
+            <a:graphic xmlns:a="http://schemas.openxmlformats.org/drawingml/2006/main">
+              <a:graphicData uri="http://schemas.openxmlformats.org/drawingml/2006/picture">
+                <pic:pic xmlns:pic="http://schemas.openxmlformats.org/drawingml/2006/picture">
+                  <pic:nvPicPr>
+                    <pic:cNvPr id="0" name="class diagram.png"/>
+                    <pic:cNvPicPr/>
+                  </pic:nvPicPr>
+                  <pic:blipFill>
+                    <a:blip r:embed="rId8">
+                      <a:extLst>
+                        <a:ext uri="{28A0092B-C50C-407E-A947-70E740481C1C}">
+                          <a14:useLocalDpi xmlns:a14="http://schemas.microsoft.com/office/drawing/2010/main" val="0"/>
+                        </a:ext>
+                      </a:extLst>
+                    </a:blip>
+                    <a:stretch>
+                      <a:fillRect/>
+                    </a:stretch>
+                  </pic:blipFill>
+                  <pic:spPr>
+                    <a:xfrm>
+                      <a:off x="0" y="0"/>
+                      <a:ext cx="1533525" cy="3343275"/>
+                    </a:xfrm>
+                    <a:prstGeom prst="rect">
+                      <a:avLst/>
+                    </a:prstGeom>
+                  </pic:spPr>
+                </pic:pic>
+              </a:graphicData>
+            </a:graphic>
+          </wp:inline>
+        </w:drawing>
+      </w:r>
+    </w:p>
+    <w:p>
+      <w:pPr>
+        <w:pStyle w:val="3"/>
+      </w:pPr>
+      <w:r>
+        <w:rPr>
+          <w:rFonts w:hint="eastAsia"/>
+        </w:rPr>
+        <w:t>UI</w:t>
+      </w:r>
+    </w:p>
+    <w:p>
+      <w:r>
+        <w:rPr>
+          <w:noProof/>
+        </w:rPr>
+        <w:drawing>
+          <wp:inline distT="0" distB="0" distL="0" distR="0">
+            <wp:extent cx="5274310" cy="3550285"/>
+            <wp:effectExtent l="0" t="0" r="2540" b="0"/>
+            <wp:docPr id="2" name="圖片 2"/>
+            <wp:cNvGraphicFramePr>
+              <a:graphicFrameLocks xmlns:a="http://schemas.openxmlformats.org/drawingml/2006/main" noChangeAspect="1"/>
+            </wp:cNvGraphicFramePr>
+            <a:graphic xmlns:a="http://schemas.openxmlformats.org/drawingml/2006/main">
+              <a:graphicData uri="http://schemas.openxmlformats.org/drawingml/2006/picture">
+                <pic:pic xmlns:pic="http://schemas.openxmlformats.org/drawingml/2006/picture">
+                  <pic:nvPicPr>
+                    <pic:cNvPr id="0" name="UI.png"/>
+                    <pic:cNvPicPr/>
+                  </pic:nvPicPr>
+                  <pic:blipFill>
+                    <a:blip r:embed="rId9">
+                      <a:extLst>
+                        <a:ext uri="{28A0092B-C50C-407E-A947-70E740481C1C}">
+                          <a14:useLocalDpi xmlns:a14="http://schemas.microsoft.com/office/drawing/2010/main" val="0"/>
+                        </a:ext>
+                      </a:extLst>
+                    </a:blip>
+                    <a:stretch>
+                      <a:fillRect/>
+                    </a:stretch>
+                  </pic:blipFill>
+                  <pic:spPr>
+                    <a:xfrm>
+                      <a:off x="0" y="0"/>
+                      <a:ext cx="5274310" cy="3550285"/>
+                    </a:xfrm>
+                    <a:prstGeom prst="rect">
+                      <a:avLst/>
+                    </a:prstGeom>
+                  </pic:spPr>
+                </pic:pic>
+              </a:graphicData>
+            </a:graphic>
+          </wp:inline>
+        </w:drawing>
+      </w:r>
     </w:p>
     <w:sectPr>
       <w:pgSz w:w="11906" w:h="16838"/>
@@ -14,6 +1948,44 @@
     </w:sectPr>
   </w:body>
 </w:document>
+</file>
+
+<file path=word/endnotes.xml><?xml version="1.0" encoding="utf-8"?>
+<w:endnotes xmlns:wpc="http://schemas.microsoft.com/office/word/2010/wordprocessingCanvas" xmlns:mc="http://schemas.openxmlformats.org/markup-compatibility/2006" xmlns:o="urn:schemas-microsoft-com:office:office" xmlns:r="http://schemas.openxmlformats.org/officeDocument/2006/relationships" xmlns:m="http://schemas.openxmlformats.org/officeDocument/2006/math" xmlns:v="urn:schemas-microsoft-com:vml" xmlns:wp14="http://schemas.microsoft.com/office/word/2010/wordprocessingDrawing" xmlns:wp="http://schemas.openxmlformats.org/drawingml/2006/wordprocessingDrawing" xmlns:w10="urn:schemas-microsoft-com:office:word" xmlns:w="http://schemas.openxmlformats.org/wordprocessingml/2006/main" xmlns:w14="http://schemas.microsoft.com/office/word/2010/wordml" xmlns:wpg="http://schemas.microsoft.com/office/word/2010/wordprocessingGroup" xmlns:wpi="http://schemas.microsoft.com/office/word/2010/wordprocessingInk" xmlns:wne="http://schemas.microsoft.com/office/word/2006/wordml" xmlns:wps="http://schemas.microsoft.com/office/word/2010/wordprocessingShape" mc:Ignorable="w14 wp14">
+  <w:endnote w:type="separator" w:id="-1">
+    <w:p>
+      <w:r>
+        <w:separator/>
+      </w:r>
+    </w:p>
+  </w:endnote>
+  <w:endnote w:type="continuationSeparator" w:id="0">
+    <w:p>
+      <w:r>
+        <w:continuationSeparator/>
+      </w:r>
+    </w:p>
+  </w:endnote>
+</w:endnotes>
+</file>
+
+<file path=word/footnotes.xml><?xml version="1.0" encoding="utf-8"?>
+<w:footnotes xmlns:wpc="http://schemas.microsoft.com/office/word/2010/wordprocessingCanvas" xmlns:mc="http://schemas.openxmlformats.org/markup-compatibility/2006" xmlns:o="urn:schemas-microsoft-com:office:office" xmlns:r="http://schemas.openxmlformats.org/officeDocument/2006/relationships" xmlns:m="http://schemas.openxmlformats.org/officeDocument/2006/math" xmlns:v="urn:schemas-microsoft-com:vml" xmlns:wp14="http://schemas.microsoft.com/office/word/2010/wordprocessingDrawing" xmlns:wp="http://schemas.openxmlformats.org/drawingml/2006/wordprocessingDrawing" xmlns:w10="urn:schemas-microsoft-com:office:word" xmlns:w="http://schemas.openxmlformats.org/wordprocessingml/2006/main" xmlns:w14="http://schemas.microsoft.com/office/word/2010/wordml" xmlns:wpg="http://schemas.microsoft.com/office/word/2010/wordprocessingGroup" xmlns:wpi="http://schemas.microsoft.com/office/word/2010/wordprocessingInk" xmlns:wne="http://schemas.microsoft.com/office/word/2006/wordml" xmlns:wps="http://schemas.microsoft.com/office/word/2010/wordprocessingShape" mc:Ignorable="w14 wp14">
+  <w:footnote w:type="separator" w:id="-1">
+    <w:p>
+      <w:r>
+        <w:separator/>
+      </w:r>
+    </w:p>
+  </w:footnote>
+  <w:footnote w:type="continuationSeparator" w:id="0">
+    <w:p>
+      <w:r>
+        <w:continuationSeparator/>
+      </w:r>
+    </w:p>
+  </w:footnote>
+</w:footnotes>
 </file>
 
 <file path=word/styles.xml><?xml version="1.0" encoding="utf-8"?>
@@ -176,6 +2148,72 @@
       <w:widowControl w:val="0"/>
     </w:pPr>
   </w:style>
+  <w:style w:type="paragraph" w:styleId="1">
+    <w:name w:val="heading 1"/>
+    <w:basedOn w:val="a"/>
+    <w:next w:val="a"/>
+    <w:link w:val="10"/>
+    <w:uiPriority w:val="9"/>
+    <w:qFormat/>
+    <w:rsid w:val="002B62D3"/>
+    <w:pPr>
+      <w:keepNext/>
+      <w:spacing w:before="180" w:after="180" w:line="720" w:lineRule="auto"/>
+      <w:outlineLvl w:val="0"/>
+    </w:pPr>
+    <w:rPr>
+      <w:rFonts w:asciiTheme="majorHAnsi" w:eastAsiaTheme="majorEastAsia" w:hAnsiTheme="majorHAnsi" w:cstheme="majorBidi"/>
+      <w:b/>
+      <w:bCs/>
+      <w:kern w:val="52"/>
+      <w:sz w:val="52"/>
+      <w:szCs w:val="52"/>
+    </w:rPr>
+  </w:style>
+  <w:style w:type="paragraph" w:styleId="2">
+    <w:name w:val="heading 2"/>
+    <w:basedOn w:val="a"/>
+    <w:next w:val="a"/>
+    <w:link w:val="20"/>
+    <w:uiPriority w:val="9"/>
+    <w:unhideWhenUsed/>
+    <w:qFormat/>
+    <w:rsid w:val="002B62D3"/>
+    <w:pPr>
+      <w:keepNext/>
+      <w:spacing w:line="720" w:lineRule="auto"/>
+      <w:outlineLvl w:val="1"/>
+    </w:pPr>
+    <w:rPr>
+      <w:rFonts w:asciiTheme="majorHAnsi" w:eastAsiaTheme="majorEastAsia" w:hAnsiTheme="majorHAnsi" w:cstheme="majorBidi"/>
+      <w:b/>
+      <w:bCs/>
+      <w:sz w:val="48"/>
+      <w:szCs w:val="48"/>
+    </w:rPr>
+  </w:style>
+  <w:style w:type="paragraph" w:styleId="3">
+    <w:name w:val="heading 3"/>
+    <w:basedOn w:val="a"/>
+    <w:next w:val="a"/>
+    <w:link w:val="30"/>
+    <w:uiPriority w:val="9"/>
+    <w:unhideWhenUsed/>
+    <w:qFormat/>
+    <w:rsid w:val="002B62D3"/>
+    <w:pPr>
+      <w:keepNext/>
+      <w:spacing w:line="720" w:lineRule="auto"/>
+      <w:outlineLvl w:val="2"/>
+    </w:pPr>
+    <w:rPr>
+      <w:rFonts w:asciiTheme="majorHAnsi" w:eastAsiaTheme="majorEastAsia" w:hAnsiTheme="majorHAnsi" w:cstheme="majorBidi"/>
+      <w:b/>
+      <w:bCs/>
+      <w:sz w:val="36"/>
+      <w:szCs w:val="36"/>
+    </w:rPr>
+  </w:style>
   <w:style w:type="character" w:default="1" w:styleId="a0">
     <w:name w:val="Default Paragraph Font"/>
     <w:uiPriority w:val="1"/>
@@ -202,6 +2240,187 @@
     <w:uiPriority w:val="99"/>
     <w:semiHidden/>
     <w:unhideWhenUsed/>
+  </w:style>
+  <w:style w:type="paragraph" w:styleId="a3">
+    <w:name w:val="header"/>
+    <w:basedOn w:val="a"/>
+    <w:link w:val="a4"/>
+    <w:uiPriority w:val="99"/>
+    <w:unhideWhenUsed/>
+    <w:rsid w:val="00343764"/>
+    <w:pPr>
+      <w:tabs>
+        <w:tab w:val="center" w:pos="4153"/>
+        <w:tab w:val="right" w:pos="8306"/>
+      </w:tabs>
+      <w:snapToGrid w:val="0"/>
+    </w:pPr>
+    <w:rPr>
+      <w:sz w:val="20"/>
+      <w:szCs w:val="20"/>
+    </w:rPr>
+  </w:style>
+  <w:style w:type="character" w:customStyle="1" w:styleId="a4">
+    <w:name w:val="頁首 字元"/>
+    <w:basedOn w:val="a0"/>
+    <w:link w:val="a3"/>
+    <w:uiPriority w:val="99"/>
+    <w:rsid w:val="00343764"/>
+    <w:rPr>
+      <w:sz w:val="20"/>
+      <w:szCs w:val="20"/>
+    </w:rPr>
+  </w:style>
+  <w:style w:type="paragraph" w:styleId="a5">
+    <w:name w:val="footer"/>
+    <w:basedOn w:val="a"/>
+    <w:link w:val="a6"/>
+    <w:uiPriority w:val="99"/>
+    <w:unhideWhenUsed/>
+    <w:rsid w:val="00343764"/>
+    <w:pPr>
+      <w:tabs>
+        <w:tab w:val="center" w:pos="4153"/>
+        <w:tab w:val="right" w:pos="8306"/>
+      </w:tabs>
+      <w:snapToGrid w:val="0"/>
+    </w:pPr>
+    <w:rPr>
+      <w:sz w:val="20"/>
+      <w:szCs w:val="20"/>
+    </w:rPr>
+  </w:style>
+  <w:style w:type="character" w:customStyle="1" w:styleId="a6">
+    <w:name w:val="頁尾 字元"/>
+    <w:basedOn w:val="a0"/>
+    <w:link w:val="a5"/>
+    <w:uiPriority w:val="99"/>
+    <w:rsid w:val="00343764"/>
+    <w:rPr>
+      <w:sz w:val="20"/>
+      <w:szCs w:val="20"/>
+    </w:rPr>
+  </w:style>
+  <w:style w:type="paragraph" w:styleId="a7">
+    <w:name w:val="Balloon Text"/>
+    <w:basedOn w:val="a"/>
+    <w:link w:val="a8"/>
+    <w:uiPriority w:val="99"/>
+    <w:semiHidden/>
+    <w:unhideWhenUsed/>
+    <w:rsid w:val="00343764"/>
+    <w:rPr>
+      <w:rFonts w:asciiTheme="majorHAnsi" w:eastAsiaTheme="majorEastAsia" w:hAnsiTheme="majorHAnsi" w:cstheme="majorBidi"/>
+      <w:sz w:val="18"/>
+      <w:szCs w:val="18"/>
+    </w:rPr>
+  </w:style>
+  <w:style w:type="character" w:customStyle="1" w:styleId="a8">
+    <w:name w:val="註解方塊文字 字元"/>
+    <w:basedOn w:val="a0"/>
+    <w:link w:val="a7"/>
+    <w:uiPriority w:val="99"/>
+    <w:semiHidden/>
+    <w:rsid w:val="00343764"/>
+    <w:rPr>
+      <w:rFonts w:asciiTheme="majorHAnsi" w:eastAsiaTheme="majorEastAsia" w:hAnsiTheme="majorHAnsi" w:cstheme="majorBidi"/>
+      <w:sz w:val="18"/>
+      <w:szCs w:val="18"/>
+    </w:rPr>
+  </w:style>
+  <w:style w:type="table" w:styleId="a9">
+    <w:name w:val="Table Grid"/>
+    <w:basedOn w:val="a1"/>
+    <w:uiPriority w:val="59"/>
+    <w:rsid w:val="009A417A"/>
+    <w:tblPr>
+      <w:tblBorders>
+        <w:top w:val="single" w:sz="4" w:space="0" w:color="auto"/>
+        <w:left w:val="single" w:sz="4" w:space="0" w:color="auto"/>
+        <w:bottom w:val="single" w:sz="4" w:space="0" w:color="auto"/>
+        <w:right w:val="single" w:sz="4" w:space="0" w:color="auto"/>
+        <w:insideH w:val="single" w:sz="4" w:space="0" w:color="auto"/>
+        <w:insideV w:val="single" w:sz="4" w:space="0" w:color="auto"/>
+      </w:tblBorders>
+    </w:tblPr>
+  </w:style>
+  <w:style w:type="paragraph" w:styleId="aa">
+    <w:name w:val="Title"/>
+    <w:basedOn w:val="a"/>
+    <w:next w:val="a"/>
+    <w:link w:val="ab"/>
+    <w:uiPriority w:val="10"/>
+    <w:qFormat/>
+    <w:rsid w:val="002B62D3"/>
+    <w:pPr>
+      <w:spacing w:before="240" w:after="60"/>
+      <w:jc w:val="center"/>
+      <w:outlineLvl w:val="0"/>
+    </w:pPr>
+    <w:rPr>
+      <w:rFonts w:asciiTheme="majorHAnsi" w:eastAsia="新細明體" w:hAnsiTheme="majorHAnsi" w:cstheme="majorBidi"/>
+      <w:b/>
+      <w:bCs/>
+      <w:sz w:val="32"/>
+      <w:szCs w:val="32"/>
+    </w:rPr>
+  </w:style>
+  <w:style w:type="character" w:customStyle="1" w:styleId="ab">
+    <w:name w:val="標題 字元"/>
+    <w:basedOn w:val="a0"/>
+    <w:link w:val="aa"/>
+    <w:uiPriority w:val="10"/>
+    <w:rsid w:val="002B62D3"/>
+    <w:rPr>
+      <w:rFonts w:asciiTheme="majorHAnsi" w:eastAsia="新細明體" w:hAnsiTheme="majorHAnsi" w:cstheme="majorBidi"/>
+      <w:b/>
+      <w:bCs/>
+      <w:sz w:val="32"/>
+      <w:szCs w:val="32"/>
+    </w:rPr>
+  </w:style>
+  <w:style w:type="character" w:customStyle="1" w:styleId="20">
+    <w:name w:val="標題 2 字元"/>
+    <w:basedOn w:val="a0"/>
+    <w:link w:val="2"/>
+    <w:uiPriority w:val="9"/>
+    <w:rsid w:val="002B62D3"/>
+    <w:rPr>
+      <w:rFonts w:asciiTheme="majorHAnsi" w:eastAsiaTheme="majorEastAsia" w:hAnsiTheme="majorHAnsi" w:cstheme="majorBidi"/>
+      <w:b/>
+      <w:bCs/>
+      <w:sz w:val="48"/>
+      <w:szCs w:val="48"/>
+    </w:rPr>
+  </w:style>
+  <w:style w:type="character" w:customStyle="1" w:styleId="10">
+    <w:name w:val="標題 1 字元"/>
+    <w:basedOn w:val="a0"/>
+    <w:link w:val="1"/>
+    <w:uiPriority w:val="9"/>
+    <w:rsid w:val="002B62D3"/>
+    <w:rPr>
+      <w:rFonts w:asciiTheme="majorHAnsi" w:eastAsiaTheme="majorEastAsia" w:hAnsiTheme="majorHAnsi" w:cstheme="majorBidi"/>
+      <w:b/>
+      <w:bCs/>
+      <w:kern w:val="52"/>
+      <w:sz w:val="52"/>
+      <w:szCs w:val="52"/>
+    </w:rPr>
+  </w:style>
+  <w:style w:type="character" w:customStyle="1" w:styleId="30">
+    <w:name w:val="標題 3 字元"/>
+    <w:basedOn w:val="a0"/>
+    <w:link w:val="3"/>
+    <w:uiPriority w:val="9"/>
+    <w:rsid w:val="002B62D3"/>
+    <w:rPr>
+      <w:rFonts w:asciiTheme="majorHAnsi" w:eastAsiaTheme="majorEastAsia" w:hAnsiTheme="majorHAnsi" w:cstheme="majorBidi"/>
+      <w:b/>
+      <w:bCs/>
+      <w:sz w:val="36"/>
+      <w:szCs w:val="36"/>
+    </w:rPr>
   </w:style>
 </w:styles>
 </file>
@@ -366,6 +2585,72 @@
       <w:widowControl w:val="0"/>
     </w:pPr>
   </w:style>
+  <w:style w:type="paragraph" w:styleId="1">
+    <w:name w:val="heading 1"/>
+    <w:basedOn w:val="a"/>
+    <w:next w:val="a"/>
+    <w:link w:val="10"/>
+    <w:uiPriority w:val="9"/>
+    <w:qFormat/>
+    <w:rsid w:val="002B62D3"/>
+    <w:pPr>
+      <w:keepNext/>
+      <w:spacing w:before="180" w:after="180" w:line="720" w:lineRule="auto"/>
+      <w:outlineLvl w:val="0"/>
+    </w:pPr>
+    <w:rPr>
+      <w:rFonts w:asciiTheme="majorHAnsi" w:eastAsiaTheme="majorEastAsia" w:hAnsiTheme="majorHAnsi" w:cstheme="majorBidi"/>
+      <w:b/>
+      <w:bCs/>
+      <w:kern w:val="52"/>
+      <w:sz w:val="52"/>
+      <w:szCs w:val="52"/>
+    </w:rPr>
+  </w:style>
+  <w:style w:type="paragraph" w:styleId="2">
+    <w:name w:val="heading 2"/>
+    <w:basedOn w:val="a"/>
+    <w:next w:val="a"/>
+    <w:link w:val="20"/>
+    <w:uiPriority w:val="9"/>
+    <w:unhideWhenUsed/>
+    <w:qFormat/>
+    <w:rsid w:val="002B62D3"/>
+    <w:pPr>
+      <w:keepNext/>
+      <w:spacing w:line="720" w:lineRule="auto"/>
+      <w:outlineLvl w:val="1"/>
+    </w:pPr>
+    <w:rPr>
+      <w:rFonts w:asciiTheme="majorHAnsi" w:eastAsiaTheme="majorEastAsia" w:hAnsiTheme="majorHAnsi" w:cstheme="majorBidi"/>
+      <w:b/>
+      <w:bCs/>
+      <w:sz w:val="48"/>
+      <w:szCs w:val="48"/>
+    </w:rPr>
+  </w:style>
+  <w:style w:type="paragraph" w:styleId="3">
+    <w:name w:val="heading 3"/>
+    <w:basedOn w:val="a"/>
+    <w:next w:val="a"/>
+    <w:link w:val="30"/>
+    <w:uiPriority w:val="9"/>
+    <w:unhideWhenUsed/>
+    <w:qFormat/>
+    <w:rsid w:val="002B62D3"/>
+    <w:pPr>
+      <w:keepNext/>
+      <w:spacing w:line="720" w:lineRule="auto"/>
+      <w:outlineLvl w:val="2"/>
+    </w:pPr>
+    <w:rPr>
+      <w:rFonts w:asciiTheme="majorHAnsi" w:eastAsiaTheme="majorEastAsia" w:hAnsiTheme="majorHAnsi" w:cstheme="majorBidi"/>
+      <w:b/>
+      <w:bCs/>
+      <w:sz w:val="36"/>
+      <w:szCs w:val="36"/>
+    </w:rPr>
+  </w:style>
   <w:style w:type="character" w:default="1" w:styleId="a0">
     <w:name w:val="Default Paragraph Font"/>
     <w:uiPriority w:val="1"/>
@@ -392,6 +2677,187 @@
     <w:uiPriority w:val="99"/>
     <w:semiHidden/>
     <w:unhideWhenUsed/>
+  </w:style>
+  <w:style w:type="paragraph" w:styleId="a3">
+    <w:name w:val="header"/>
+    <w:basedOn w:val="a"/>
+    <w:link w:val="a4"/>
+    <w:uiPriority w:val="99"/>
+    <w:unhideWhenUsed/>
+    <w:rsid w:val="00343764"/>
+    <w:pPr>
+      <w:tabs>
+        <w:tab w:val="center" w:pos="4153"/>
+        <w:tab w:val="right" w:pos="8306"/>
+      </w:tabs>
+      <w:snapToGrid w:val="0"/>
+    </w:pPr>
+    <w:rPr>
+      <w:sz w:val="20"/>
+      <w:szCs w:val="20"/>
+    </w:rPr>
+  </w:style>
+  <w:style w:type="character" w:customStyle="1" w:styleId="a4">
+    <w:name w:val="頁首 字元"/>
+    <w:basedOn w:val="a0"/>
+    <w:link w:val="a3"/>
+    <w:uiPriority w:val="99"/>
+    <w:rsid w:val="00343764"/>
+    <w:rPr>
+      <w:sz w:val="20"/>
+      <w:szCs w:val="20"/>
+    </w:rPr>
+  </w:style>
+  <w:style w:type="paragraph" w:styleId="a5">
+    <w:name w:val="footer"/>
+    <w:basedOn w:val="a"/>
+    <w:link w:val="a6"/>
+    <w:uiPriority w:val="99"/>
+    <w:unhideWhenUsed/>
+    <w:rsid w:val="00343764"/>
+    <w:pPr>
+      <w:tabs>
+        <w:tab w:val="center" w:pos="4153"/>
+        <w:tab w:val="right" w:pos="8306"/>
+      </w:tabs>
+      <w:snapToGrid w:val="0"/>
+    </w:pPr>
+    <w:rPr>
+      <w:sz w:val="20"/>
+      <w:szCs w:val="20"/>
+    </w:rPr>
+  </w:style>
+  <w:style w:type="character" w:customStyle="1" w:styleId="a6">
+    <w:name w:val="頁尾 字元"/>
+    <w:basedOn w:val="a0"/>
+    <w:link w:val="a5"/>
+    <w:uiPriority w:val="99"/>
+    <w:rsid w:val="00343764"/>
+    <w:rPr>
+      <w:sz w:val="20"/>
+      <w:szCs w:val="20"/>
+    </w:rPr>
+  </w:style>
+  <w:style w:type="paragraph" w:styleId="a7">
+    <w:name w:val="Balloon Text"/>
+    <w:basedOn w:val="a"/>
+    <w:link w:val="a8"/>
+    <w:uiPriority w:val="99"/>
+    <w:semiHidden/>
+    <w:unhideWhenUsed/>
+    <w:rsid w:val="00343764"/>
+    <w:rPr>
+      <w:rFonts w:asciiTheme="majorHAnsi" w:eastAsiaTheme="majorEastAsia" w:hAnsiTheme="majorHAnsi" w:cstheme="majorBidi"/>
+      <w:sz w:val="18"/>
+      <w:szCs w:val="18"/>
+    </w:rPr>
+  </w:style>
+  <w:style w:type="character" w:customStyle="1" w:styleId="a8">
+    <w:name w:val="註解方塊文字 字元"/>
+    <w:basedOn w:val="a0"/>
+    <w:link w:val="a7"/>
+    <w:uiPriority w:val="99"/>
+    <w:semiHidden/>
+    <w:rsid w:val="00343764"/>
+    <w:rPr>
+      <w:rFonts w:asciiTheme="majorHAnsi" w:eastAsiaTheme="majorEastAsia" w:hAnsiTheme="majorHAnsi" w:cstheme="majorBidi"/>
+      <w:sz w:val="18"/>
+      <w:szCs w:val="18"/>
+    </w:rPr>
+  </w:style>
+  <w:style w:type="table" w:styleId="a9">
+    <w:name w:val="Table Grid"/>
+    <w:basedOn w:val="a1"/>
+    <w:uiPriority w:val="59"/>
+    <w:rsid w:val="009A417A"/>
+    <w:tblPr>
+      <w:tblBorders>
+        <w:top w:val="single" w:sz="4" w:space="0" w:color="auto"/>
+        <w:left w:val="single" w:sz="4" w:space="0" w:color="auto"/>
+        <w:bottom w:val="single" w:sz="4" w:space="0" w:color="auto"/>
+        <w:right w:val="single" w:sz="4" w:space="0" w:color="auto"/>
+        <w:insideH w:val="single" w:sz="4" w:space="0" w:color="auto"/>
+        <w:insideV w:val="single" w:sz="4" w:space="0" w:color="auto"/>
+      </w:tblBorders>
+    </w:tblPr>
+  </w:style>
+  <w:style w:type="paragraph" w:styleId="aa">
+    <w:name w:val="Title"/>
+    <w:basedOn w:val="a"/>
+    <w:next w:val="a"/>
+    <w:link w:val="ab"/>
+    <w:uiPriority w:val="10"/>
+    <w:qFormat/>
+    <w:rsid w:val="002B62D3"/>
+    <w:pPr>
+      <w:spacing w:before="240" w:after="60"/>
+      <w:jc w:val="center"/>
+      <w:outlineLvl w:val="0"/>
+    </w:pPr>
+    <w:rPr>
+      <w:rFonts w:asciiTheme="majorHAnsi" w:eastAsia="新細明體" w:hAnsiTheme="majorHAnsi" w:cstheme="majorBidi"/>
+      <w:b/>
+      <w:bCs/>
+      <w:sz w:val="32"/>
+      <w:szCs w:val="32"/>
+    </w:rPr>
+  </w:style>
+  <w:style w:type="character" w:customStyle="1" w:styleId="ab">
+    <w:name w:val="標題 字元"/>
+    <w:basedOn w:val="a0"/>
+    <w:link w:val="aa"/>
+    <w:uiPriority w:val="10"/>
+    <w:rsid w:val="002B62D3"/>
+    <w:rPr>
+      <w:rFonts w:asciiTheme="majorHAnsi" w:eastAsia="新細明體" w:hAnsiTheme="majorHAnsi" w:cstheme="majorBidi"/>
+      <w:b/>
+      <w:bCs/>
+      <w:sz w:val="32"/>
+      <w:szCs w:val="32"/>
+    </w:rPr>
+  </w:style>
+  <w:style w:type="character" w:customStyle="1" w:styleId="20">
+    <w:name w:val="標題 2 字元"/>
+    <w:basedOn w:val="a0"/>
+    <w:link w:val="2"/>
+    <w:uiPriority w:val="9"/>
+    <w:rsid w:val="002B62D3"/>
+    <w:rPr>
+      <w:rFonts w:asciiTheme="majorHAnsi" w:eastAsiaTheme="majorEastAsia" w:hAnsiTheme="majorHAnsi" w:cstheme="majorBidi"/>
+      <w:b/>
+      <w:bCs/>
+      <w:sz w:val="48"/>
+      <w:szCs w:val="48"/>
+    </w:rPr>
+  </w:style>
+  <w:style w:type="character" w:customStyle="1" w:styleId="10">
+    <w:name w:val="標題 1 字元"/>
+    <w:basedOn w:val="a0"/>
+    <w:link w:val="1"/>
+    <w:uiPriority w:val="9"/>
+    <w:rsid w:val="002B62D3"/>
+    <w:rPr>
+      <w:rFonts w:asciiTheme="majorHAnsi" w:eastAsiaTheme="majorEastAsia" w:hAnsiTheme="majorHAnsi" w:cstheme="majorBidi"/>
+      <w:b/>
+      <w:bCs/>
+      <w:kern w:val="52"/>
+      <w:sz w:val="52"/>
+      <w:szCs w:val="52"/>
+    </w:rPr>
+  </w:style>
+  <w:style w:type="character" w:customStyle="1" w:styleId="30">
+    <w:name w:val="標題 3 字元"/>
+    <w:basedOn w:val="a0"/>
+    <w:link w:val="3"/>
+    <w:uiPriority w:val="9"/>
+    <w:rsid w:val="002B62D3"/>
+    <w:rPr>
+      <w:rFonts w:asciiTheme="majorHAnsi" w:eastAsiaTheme="majorEastAsia" w:hAnsiTheme="majorHAnsi" w:cstheme="majorBidi"/>
+      <w:b/>
+      <w:bCs/>
+      <w:sz w:val="36"/>
+      <w:szCs w:val="36"/>
+    </w:rPr>
   </w:style>
 </w:styles>
 </file>

</xml_diff>